<commit_message>
finished 2thess 1 worksheet
</commit_message>
<xml_diff>
--- a/Thessalonians and Pastorals/08 2Thess 1.1-12 Worksheet.docx
+++ b/Thessalonians and Pastorals/08 2Thess 1.1-12 Worksheet.docx
@@ -194,17 +194,7 @@
           <w:sz w:val="24"/>
           <w:szCs w:val="24"/>
         </w:rPr>
-        <w:t>Grace to you and peace from God our Father and the</w:t>
-      </w:r>
-      <w:bookmarkStart w:id="0" w:name="_GoBack"/>
-      <w:bookmarkEnd w:id="0"/>
-      <w:r>
-        <w:rPr>
-          <w:rFonts w:ascii="Gentium Book Basic" w:hAnsi="Gentium Book Basic"/>
-          <w:sz w:val="24"/>
-          <w:szCs w:val="24"/>
-        </w:rPr>
-        <w:t xml:space="preserve"> Lord Jesus Christ.</w:t>
+        <w:t>Grace to you and peace from God our Father and the Lord Jesus Christ.</w:t>
       </w:r>
     </w:p>
     <w:p>
@@ -534,6 +524,32 @@
       <w:pPr>
         <w:pStyle w:val="Question"/>
       </w:pPr>
+      <w:r>
+        <w:t>F</w:t>
+      </w:r>
+      <w:r>
+        <w:t xml:space="preserve">or </w:t>
+      </w:r>
+      <w:r>
+        <w:t>w</w:t>
+      </w:r>
+      <w:r>
+        <w:t xml:space="preserve">hat did Paul thank the Lord </w:t>
+      </w:r>
+      <w:r>
+        <w:t xml:space="preserve">in his prayers </w:t>
+      </w:r>
+      <w:r>
+        <w:t xml:space="preserve">regarding </w:t>
+      </w:r>
+      <w:r>
+        <w:t xml:space="preserve">the Thessalonian believers </w:t>
+      </w:r>
+      <w:r>
+        <w:t>(v. 3)?</w:t>
+      </w:r>
+      <w:bookmarkStart w:id="0" w:name="_GoBack"/>
+      <w:bookmarkEnd w:id="0"/>
     </w:p>
     <w:p>
       <w:pPr>
@@ -554,6 +570,9 @@
       <w:pPr>
         <w:pStyle w:val="Question"/>
       </w:pPr>
+      <w:r>
+        <w:t xml:space="preserve">How does Paul explain the persecution experienced by the Thessalonians (v. 5)? </w:t>
+      </w:r>
     </w:p>
     <w:p>
       <w:pPr>
@@ -577,6 +596,9 @@
       <w:pPr>
         <w:pStyle w:val="Question"/>
       </w:pPr>
+      <w:r>
+        <w:t>How does persecution of the church provide an opportunity for God to demonstrate his righteousness (vv. 5–7)?</w:t>
+      </w:r>
     </w:p>
     <w:p>
       <w:pPr>
@@ -597,6 +619,15 @@
       <w:pPr>
         <w:pStyle w:val="Question"/>
       </w:pPr>
+      <w:r>
+        <w:t xml:space="preserve">Is Paul describing two groups who </w:t>
+      </w:r>
+      <w:r>
+        <w:t>will fall under</w:t>
+      </w:r>
+      <w:r>
+        <w:t xml:space="preserve"> divine wrath in v. 8, or one? Explain your answer.</w:t>
+      </w:r>
     </w:p>
     <w:p>
       <w:pPr>
@@ -617,6 +648,41 @@
       <w:pPr>
         <w:pStyle w:val="Question"/>
       </w:pPr>
+      <w:r>
+        <w:t xml:space="preserve">What does it mean to receive punishment </w:t>
+      </w:r>
+      <w:r>
+        <w:t>“</w:t>
+      </w:r>
+      <w:r>
+        <w:t xml:space="preserve">with everlasting destruction </w:t>
+      </w:r>
+      <w:r>
+        <w:rPr>
+          <w:i/>
+          <w:iCs/>
+        </w:rPr>
+        <w:t>from</w:t>
+      </w:r>
+      <w:r>
+        <w:t xml:space="preserve"> the presence of the Lord and </w:t>
+      </w:r>
+      <w:r>
+        <w:rPr>
+          <w:i/>
+          <w:iCs/>
+        </w:rPr>
+        <w:t>from</w:t>
+      </w:r>
+      <w:r>
+        <w:t xml:space="preserve"> the glory of His power</w:t>
+      </w:r>
+      <w:r>
+        <w:t>”</w:t>
+      </w:r>
+      <w:r>
+        <w:t xml:space="preserve"> (v. 9)?</w:t>
+      </w:r>
     </w:p>
     <w:p>
       <w:pPr>
@@ -637,6 +703,15 @@
       <w:pPr>
         <w:pStyle w:val="Question"/>
       </w:pPr>
+      <w:r>
+        <w:t xml:space="preserve">What are Paul’s prayer requests for the Thessalonian believers (v. 11)? Identify </w:t>
+      </w:r>
+      <w:r>
+        <w:t>and explain</w:t>
+      </w:r>
+      <w:r>
+        <w:t xml:space="preserve"> each request.</w:t>
+      </w:r>
     </w:p>
     <w:p>
       <w:pPr>
@@ -657,6 +732,9 @@
       <w:pPr>
         <w:pStyle w:val="Question"/>
       </w:pPr>
+      <w:r>
+        <w:t>What is the “calling” to which Paul refers in v. 11?</w:t>
+      </w:r>
     </w:p>
     <w:p>
       <w:pPr>
@@ -677,6 +755,9 @@
       <w:pPr>
         <w:pStyle w:val="Question"/>
       </w:pPr>
+      <w:r>
+        <w:t>What is Paul’s motivating purpose in his prayer requests (v. 12)? How do the requests in v. 11 fulfill the purpose in v. 12?</w:t>
+      </w:r>
     </w:p>
     <w:p>
       <w:pPr>
@@ -3764,6 +3845,7 @@
   <w:style w:type="character" w:default="1" w:styleId="DefaultParagraphFont">
     <w:name w:val="Default Paragraph Font"/>
     <w:uiPriority w:val="1"/>
+    <w:semiHidden/>
     <w:unhideWhenUsed/>
   </w:style>
   <w:style w:type="table" w:default="1" w:styleId="TableNormal">
@@ -4197,6 +4279,7 @@
   <w:style w:type="character" w:default="1" w:styleId="DefaultParagraphFont">
     <w:name w:val="Default Paragraph Font"/>
     <w:uiPriority w:val="1"/>
+    <w:semiHidden/>
     <w:unhideWhenUsed/>
   </w:style>
   <w:style w:type="table" w:default="1" w:styleId="TableNormal">
@@ -4760,7 +4843,7 @@
 </file>
 
 <file path=customXml/itemProps1.xml><?xml version="1.0" encoding="utf-8"?>
-<ds:datastoreItem xmlns:ds="http://schemas.openxmlformats.org/officeDocument/2006/customXml" ds:itemID="{9D45B8C4-4C52-4D38-BA8A-53906119EDF0}">
+<ds:datastoreItem xmlns:ds="http://schemas.openxmlformats.org/officeDocument/2006/customXml" ds:itemID="{D551A734-33B1-4617-9B8D-085D9D9032BA}">
   <ds:schemaRefs>
     <ds:schemaRef ds:uri="http://schemas.openxmlformats.org/officeDocument/2006/bibliography"/>
   </ds:schemaRefs>

</xml_diff>